<commit_message>
Added links and reformatted
</commit_message>
<xml_diff>
--- a/Overview-thesis-Gydo-van-Zundert.docx
+++ b/Overview-thesis-Gydo-van-Zundert.docx
@@ -5,14 +5,23 @@
     <w:p>
       <w:pPr>
         <w:jc w:val="both"/>
-      </w:pPr>
-      <w:r>
+        <w:rPr>
+          <w:sz w:val="22"/>
+        </w:rPr>
+      </w:pPr>
+      <w:r>
+        <w:rPr>
+          <w:sz w:val="22"/>
+        </w:rPr>
         <w:t>Overview thesis Gydo van Zundert</w:t>
       </w:r>
     </w:p>
     <w:p>
       <w:pPr>
         <w:jc w:val="both"/>
+        <w:rPr>
+          <w:sz w:val="22"/>
+        </w:rPr>
       </w:pPr>
     </w:p>
     <w:p>
@@ -20,11 +29,13 @@
         <w:jc w:val="both"/>
         <w:rPr>
           <w:b/>
+          <w:sz w:val="22"/>
         </w:rPr>
       </w:pPr>
       <w:r>
         <w:rPr>
           <w:b/>
+          <w:sz w:val="22"/>
         </w:rPr>
         <w:t>On explorative and integrative modeling of biomolecular complexes</w:t>
       </w:r>
@@ -32,18 +43,23 @@
     <w:p>
       <w:pPr>
         <w:jc w:val="both"/>
-      </w:pPr>
-    </w:p>
-    <w:p>
-      <w:pPr>
-        <w:jc w:val="both"/>
-        <w:rPr>
-          <w:i/>
-        </w:rPr>
-      </w:pPr>
-      <w:r>
-        <w:rPr>
-          <w:i/>
+        <w:rPr>
+          <w:sz w:val="22"/>
+        </w:rPr>
+      </w:pPr>
+    </w:p>
+    <w:p>
+      <w:pPr>
+        <w:jc w:val="both"/>
+        <w:rPr>
+          <w:i/>
+          <w:sz w:val="22"/>
+        </w:rPr>
+      </w:pPr>
+      <w:r>
+        <w:rPr>
+          <w:i/>
+          <w:sz w:val="22"/>
         </w:rPr>
         <w:t>Chapter 1: Introduction</w:t>
       </w:r>
@@ -51,207 +67,462 @@
     <w:p>
       <w:pPr>
         <w:jc w:val="both"/>
+        <w:rPr>
+          <w:sz w:val="22"/>
+        </w:rPr>
       </w:pPr>
       <w:proofErr w:type="gramStart"/>
       <w:r>
+        <w:rPr>
+          <w:sz w:val="22"/>
+        </w:rPr>
         <w:t xml:space="preserve">Overview of the integrative modeling field, with an emphasis on </w:t>
       </w:r>
       <w:proofErr w:type="spellStart"/>
       <w:r>
+        <w:rPr>
+          <w:sz w:val="22"/>
+        </w:rPr>
         <w:t>cryo</w:t>
       </w:r>
       <w:proofErr w:type="spellEnd"/>
       <w:r>
+        <w:rPr>
+          <w:sz w:val="22"/>
+        </w:rPr>
         <w:t>-electron microscopy and cross-links from mass spectrometry.</w:t>
       </w:r>
       <w:proofErr w:type="gramEnd"/>
       <w:r>
+        <w:rPr>
+          <w:sz w:val="22"/>
+        </w:rPr>
         <w:t xml:space="preserve"> </w:t>
       </w:r>
     </w:p>
     <w:p>
       <w:pPr>
         <w:jc w:val="both"/>
-      </w:pPr>
-    </w:p>
-    <w:p>
-      <w:pPr>
-        <w:jc w:val="both"/>
-      </w:pPr>
-    </w:p>
-    <w:p>
-      <w:pPr>
-        <w:jc w:val="both"/>
-        <w:rPr>
-          <w:i/>
-        </w:rPr>
-      </w:pPr>
-      <w:r>
-        <w:rPr>
-          <w:i/>
-        </w:rPr>
-        <w:t xml:space="preserve">Chapter 2: Fast and sensitive rigid body fitting into </w:t>
-      </w:r>
-      <w:proofErr w:type="spellStart"/>
-      <w:r>
-        <w:rPr>
-          <w:i/>
-        </w:rPr>
-        <w:t>cryo</w:t>
-      </w:r>
-      <w:proofErr w:type="spellEnd"/>
-      <w:r>
-        <w:rPr>
-          <w:i/>
-        </w:rPr>
-        <w:t xml:space="preserve">-EM density maps with </w:t>
-      </w:r>
-      <w:proofErr w:type="spellStart"/>
-      <w:r>
-        <w:rPr>
-          <w:i/>
-        </w:rPr>
-        <w:t>PowerFit</w:t>
-      </w:r>
-      <w:proofErr w:type="spellEnd"/>
-      <w:r>
-        <w:rPr>
-          <w:i/>
-        </w:rPr>
-        <w:t>.</w:t>
-      </w:r>
-    </w:p>
-    <w:p>
-      <w:pPr>
-        <w:jc w:val="both"/>
-      </w:pPr>
-      <w:r>
-        <w:t xml:space="preserve">Here I introduce </w:t>
-      </w:r>
-      <w:r>
-        <w:t>software</w:t>
-      </w:r>
-      <w:r>
-        <w:t xml:space="preserve"> called </w:t>
-      </w:r>
-      <w:proofErr w:type="spellStart"/>
-      <w:r>
-        <w:t>PowerFit</w:t>
-      </w:r>
-      <w:proofErr w:type="spellEnd"/>
-      <w:r>
-        <w:t xml:space="preserve"> for automatic fitting of high-resolution subunits in </w:t>
-      </w:r>
-      <w:proofErr w:type="spellStart"/>
-      <w:r>
-        <w:t>cryo</w:t>
-      </w:r>
-      <w:proofErr w:type="spellEnd"/>
-      <w:r>
-        <w:t>-EM densities, using a new more-sensitive scoring functions, and other algorithmic tweaks to accelerate the docking.</w:t>
-      </w:r>
-    </w:p>
-    <w:p>
-      <w:pPr>
-        <w:jc w:val="both"/>
-      </w:pPr>
-    </w:p>
-    <w:p>
-      <w:pPr>
-        <w:jc w:val="both"/>
-        <w:rPr>
-          <w:i/>
-        </w:rPr>
-      </w:pPr>
-      <w:r>
-        <w:rPr>
-          <w:i/>
-        </w:rPr>
-        <w:t>Chapter</w:t>
-      </w:r>
-      <w:r>
-        <w:rPr>
-          <w:i/>
-        </w:rPr>
-        <w:t xml:space="preserve"> </w:t>
-      </w:r>
-      <w:r>
-        <w:rPr>
-          <w:i/>
-        </w:rPr>
-        <w:t xml:space="preserve">3: Exploring and leveraging the limits of rigid body fitting in </w:t>
-      </w:r>
-      <w:proofErr w:type="spellStart"/>
-      <w:r>
-        <w:rPr>
-          <w:i/>
-        </w:rPr>
-        <w:t>cryo</w:t>
-      </w:r>
-      <w:proofErr w:type="spellEnd"/>
-      <w:r>
-        <w:rPr>
-          <w:i/>
-        </w:rPr>
-        <w:t>-EM densities with multi-</w:t>
-      </w:r>
-      <w:r>
-        <w:rPr>
-          <w:i/>
-        </w:rPr>
-        <w:t xml:space="preserve">scale </w:t>
-      </w:r>
-      <w:r>
-        <w:rPr>
-          <w:i/>
-        </w:rPr>
-        <w:t>image pyramids.</w:t>
-      </w:r>
-    </w:p>
-    <w:p>
-      <w:pPr>
-        <w:jc w:val="both"/>
-      </w:pPr>
-      <w:r>
-        <w:t>The limits of rigid body fitting of hi</w:t>
-      </w:r>
+        <w:rPr>
+          <w:sz w:val="22"/>
+        </w:rPr>
+      </w:pPr>
+    </w:p>
+    <w:p>
+      <w:pPr>
+        <w:jc w:val="both"/>
+        <w:rPr>
+          <w:i/>
+          <w:sz w:val="22"/>
+        </w:rPr>
+      </w:pPr>
       <w:bookmarkStart w:id="0" w:name="_GoBack"/>
       <w:bookmarkEnd w:id="0"/>
       <w:r>
-        <w:t xml:space="preserve">gh-resolution subunits into </w:t>
+        <w:rPr>
+          <w:i/>
+          <w:sz w:val="22"/>
+        </w:rPr>
+        <w:t xml:space="preserve">Chapter 2: Fast and sensitive rigid body fitting into </w:t>
       </w:r>
       <w:proofErr w:type="spellStart"/>
       <w:r>
+        <w:rPr>
+          <w:i/>
+          <w:sz w:val="22"/>
+        </w:rPr>
         <w:t>cryo</w:t>
       </w:r>
       <w:proofErr w:type="spellEnd"/>
       <w:r>
+        <w:rPr>
+          <w:i/>
+          <w:sz w:val="22"/>
+        </w:rPr>
+        <w:t xml:space="preserve">-EM density maps with </w:t>
+      </w:r>
+      <w:proofErr w:type="spellStart"/>
+      <w:r>
+        <w:rPr>
+          <w:i/>
+          <w:sz w:val="22"/>
+        </w:rPr>
+        <w:t>PowerFit</w:t>
+      </w:r>
+      <w:proofErr w:type="spellEnd"/>
+      <w:r>
+        <w:rPr>
+          <w:i/>
+          <w:sz w:val="22"/>
+        </w:rPr>
+        <w:t>.</w:t>
+      </w:r>
+    </w:p>
+    <w:p>
+      <w:pPr>
+        <w:jc w:val="both"/>
+        <w:rPr>
+          <w:sz w:val="22"/>
+        </w:rPr>
+      </w:pPr>
+      <w:r>
+        <w:rPr>
+          <w:sz w:val="22"/>
+        </w:rPr>
+        <w:t xml:space="preserve">Here I introduce </w:t>
+      </w:r>
+      <w:r>
+        <w:rPr>
+          <w:sz w:val="22"/>
+        </w:rPr>
+        <w:t>software</w:t>
+      </w:r>
+      <w:r>
+        <w:rPr>
+          <w:sz w:val="22"/>
+        </w:rPr>
+        <w:t xml:space="preserve"> called </w:t>
+      </w:r>
+      <w:proofErr w:type="spellStart"/>
+      <w:r>
+        <w:rPr>
+          <w:sz w:val="22"/>
+        </w:rPr>
+        <w:t>PowerFit</w:t>
+      </w:r>
+      <w:proofErr w:type="spellEnd"/>
+      <w:r>
+        <w:rPr>
+          <w:sz w:val="22"/>
+        </w:rPr>
+        <w:t xml:space="preserve"> for automatic fitting of high-resolution subunits in </w:t>
+      </w:r>
+      <w:proofErr w:type="spellStart"/>
+      <w:r>
+        <w:rPr>
+          <w:sz w:val="22"/>
+        </w:rPr>
+        <w:t>cryo</w:t>
+      </w:r>
+      <w:proofErr w:type="spellEnd"/>
+      <w:r>
+        <w:rPr>
+          <w:sz w:val="22"/>
+        </w:rPr>
+        <w:t>-EM densities, using a new more-sensitive scoring functions, and other algorithmic tweaks to accelerate the docking.</w:t>
+      </w:r>
+    </w:p>
+    <w:p>
+      <w:pPr>
+        <w:jc w:val="both"/>
+        <w:rPr>
+          <w:sz w:val="22"/>
+        </w:rPr>
+      </w:pPr>
+    </w:p>
+    <w:p>
+      <w:pPr>
+        <w:spacing w:before="100" w:beforeAutospacing="1" w:after="100" w:afterAutospacing="1"/>
+        <w:contextualSpacing/>
+        <w:rPr>
+          <w:rFonts w:ascii="Times" w:hAnsi="Times" w:cs="Times New Roman"/>
+          <w:sz w:val="18"/>
+          <w:szCs w:val="20"/>
+        </w:rPr>
+      </w:pPr>
+      <w:r>
+        <w:rPr>
+          <w:rFonts w:ascii="Times" w:eastAsia="Times New Roman" w:hAnsi="Times" w:cs="Times New Roman"/>
+          <w:sz w:val="18"/>
+          <w:szCs w:val="20"/>
+        </w:rPr>
+        <w:t xml:space="preserve">Published: </w:t>
+      </w:r>
+      <w:r>
+        <w:rPr>
+          <w:rFonts w:ascii="Times" w:hAnsi="Times" w:cs="Times New Roman"/>
+          <w:sz w:val="18"/>
+          <w:szCs w:val="20"/>
+        </w:rPr>
+        <w:t xml:space="preserve">G.C.P. van Zundert and </w:t>
+      </w:r>
+      <w:r>
+        <w:rPr>
+          <w:rFonts w:ascii="Times" w:hAnsi="Times" w:cs="Times New Roman"/>
+          <w:b/>
+          <w:bCs/>
+          <w:sz w:val="18"/>
+          <w:szCs w:val="20"/>
+        </w:rPr>
+        <w:t xml:space="preserve">A.M.J.J. </w:t>
+      </w:r>
+      <w:proofErr w:type="spellStart"/>
+      <w:r>
+        <w:rPr>
+          <w:rFonts w:ascii="Times" w:hAnsi="Times" w:cs="Times New Roman"/>
+          <w:b/>
+          <w:bCs/>
+          <w:sz w:val="18"/>
+          <w:szCs w:val="20"/>
+        </w:rPr>
+        <w:t>Bonvin</w:t>
+      </w:r>
+      <w:proofErr w:type="spellEnd"/>
+      <w:r>
+        <w:rPr>
+          <w:rFonts w:ascii="Times" w:hAnsi="Times" w:cs="Times New Roman"/>
+          <w:sz w:val="18"/>
+          <w:szCs w:val="20"/>
+        </w:rPr>
+        <w:t xml:space="preserve">. </w:t>
+      </w:r>
+      <w:hyperlink r:id="rId5" w:history="1">
+        <w:proofErr w:type="gramStart"/>
+        <w:r>
+          <w:rPr>
+            <w:rFonts w:ascii="Times" w:hAnsi="Times" w:cs="Times New Roman"/>
+            <w:color w:val="0000FF"/>
+            <w:sz w:val="18"/>
+            <w:szCs w:val="20"/>
+            <w:u w:val="single"/>
+          </w:rPr>
+          <w:t xml:space="preserve">Fast and sensitive rigid-body fitting into </w:t>
+        </w:r>
+        <w:proofErr w:type="spellStart"/>
+        <w:r>
+          <w:rPr>
+            <w:rFonts w:ascii="Times" w:hAnsi="Times" w:cs="Times New Roman"/>
+            <w:color w:val="0000FF"/>
+            <w:sz w:val="18"/>
+            <w:szCs w:val="20"/>
+            <w:u w:val="single"/>
+          </w:rPr>
+          <w:t>cryo</w:t>
+        </w:r>
+        <w:proofErr w:type="spellEnd"/>
+        <w:r>
+          <w:rPr>
+            <w:rFonts w:ascii="Times" w:hAnsi="Times" w:cs="Times New Roman"/>
+            <w:color w:val="0000FF"/>
+            <w:sz w:val="18"/>
+            <w:szCs w:val="20"/>
+            <w:u w:val="single"/>
+          </w:rPr>
+          <w:t xml:space="preserve">-EM density maps with </w:t>
+        </w:r>
+        <w:proofErr w:type="spellStart"/>
+        <w:r>
+          <w:rPr>
+            <w:rFonts w:ascii="Times" w:hAnsi="Times" w:cs="Times New Roman"/>
+            <w:color w:val="0000FF"/>
+            <w:sz w:val="18"/>
+            <w:szCs w:val="20"/>
+            <w:u w:val="single"/>
+          </w:rPr>
+          <w:t>PowerFit</w:t>
+        </w:r>
+        <w:proofErr w:type="spellEnd"/>
+      </w:hyperlink>
+      <w:r>
+        <w:rPr>
+          <w:rFonts w:ascii="Times" w:hAnsi="Times" w:cs="Times New Roman"/>
+          <w:sz w:val="18"/>
+          <w:szCs w:val="20"/>
+        </w:rPr>
+        <w:t>.</w:t>
+      </w:r>
+      <w:proofErr w:type="gramEnd"/>
+      <w:r>
+        <w:rPr>
+          <w:rFonts w:ascii="Times" w:hAnsi="Times" w:cs="Times New Roman"/>
+          <w:sz w:val="18"/>
+          <w:szCs w:val="20"/>
+        </w:rPr>
+        <w:t xml:space="preserve"> </w:t>
+      </w:r>
+      <w:r>
+        <w:rPr>
+          <w:rFonts w:ascii="Times" w:hAnsi="Times" w:cs="Times New Roman"/>
+          <w:i/>
+          <w:iCs/>
+          <w:sz w:val="18"/>
+          <w:szCs w:val="20"/>
+        </w:rPr>
+        <w:t>AIMS Biophysics</w:t>
+      </w:r>
+      <w:r>
+        <w:rPr>
+          <w:rFonts w:ascii="Times" w:hAnsi="Times" w:cs="Times New Roman"/>
+          <w:sz w:val="18"/>
+          <w:szCs w:val="20"/>
+        </w:rPr>
+        <w:t xml:space="preserve">. </w:t>
+      </w:r>
+      <w:proofErr w:type="gramStart"/>
+      <w:r>
+        <w:rPr>
+          <w:rFonts w:ascii="Times" w:hAnsi="Times" w:cs="Times New Roman"/>
+          <w:i/>
+          <w:iCs/>
+          <w:sz w:val="18"/>
+          <w:szCs w:val="20"/>
+        </w:rPr>
+        <w:t>2</w:t>
+      </w:r>
+      <w:r>
+        <w:rPr>
+          <w:rFonts w:ascii="Times" w:hAnsi="Times" w:cs="Times New Roman"/>
+          <w:sz w:val="18"/>
+          <w:szCs w:val="20"/>
+        </w:rPr>
+        <w:t>, 73-87 (2015).</w:t>
+      </w:r>
+      <w:proofErr w:type="gramEnd"/>
+    </w:p>
+    <w:p>
+      <w:pPr>
+        <w:spacing w:before="100" w:beforeAutospacing="1" w:after="100" w:afterAutospacing="1"/>
+        <w:contextualSpacing/>
+        <w:rPr>
+          <w:rFonts w:ascii="Times" w:hAnsi="Times" w:cs="Times New Roman"/>
+          <w:sz w:val="18"/>
+          <w:szCs w:val="20"/>
+        </w:rPr>
+      </w:pPr>
+    </w:p>
+    <w:p>
+      <w:pPr>
+        <w:spacing w:before="100" w:beforeAutospacing="1" w:after="100" w:afterAutospacing="1"/>
+        <w:contextualSpacing/>
+        <w:rPr>
+          <w:rFonts w:ascii="Times" w:hAnsi="Times" w:cs="Times New Roman"/>
+          <w:sz w:val="18"/>
+          <w:szCs w:val="20"/>
+        </w:rPr>
+      </w:pPr>
+    </w:p>
+    <w:p>
+      <w:pPr>
+        <w:jc w:val="both"/>
+        <w:rPr>
+          <w:i/>
+          <w:sz w:val="22"/>
+        </w:rPr>
+      </w:pPr>
+      <w:r>
+        <w:rPr>
+          <w:i/>
+          <w:sz w:val="22"/>
+        </w:rPr>
+        <w:t>Chapter</w:t>
+      </w:r>
+      <w:r>
+        <w:rPr>
+          <w:i/>
+          <w:sz w:val="22"/>
+        </w:rPr>
+        <w:t xml:space="preserve"> </w:t>
+      </w:r>
+      <w:r>
+        <w:rPr>
+          <w:i/>
+          <w:sz w:val="22"/>
+        </w:rPr>
+        <w:t xml:space="preserve">3: Exploring and leveraging the limits of rigid body fitting in </w:t>
+      </w:r>
+      <w:proofErr w:type="spellStart"/>
+      <w:r>
+        <w:rPr>
+          <w:i/>
+          <w:sz w:val="22"/>
+        </w:rPr>
+        <w:t>cryo</w:t>
+      </w:r>
+      <w:proofErr w:type="spellEnd"/>
+      <w:r>
+        <w:rPr>
+          <w:i/>
+          <w:sz w:val="22"/>
+        </w:rPr>
+        <w:t>-EM densities with multi-</w:t>
+      </w:r>
+      <w:r>
+        <w:rPr>
+          <w:i/>
+          <w:sz w:val="22"/>
+        </w:rPr>
+        <w:t xml:space="preserve">scale </w:t>
+      </w:r>
+      <w:r>
+        <w:rPr>
+          <w:i/>
+          <w:sz w:val="22"/>
+        </w:rPr>
+        <w:t>image pyramids.</w:t>
+      </w:r>
+    </w:p>
+    <w:p>
+      <w:pPr>
+        <w:jc w:val="both"/>
+        <w:rPr>
+          <w:sz w:val="22"/>
+        </w:rPr>
+      </w:pPr>
+      <w:r>
+        <w:rPr>
+          <w:sz w:val="22"/>
+        </w:rPr>
+        <w:t xml:space="preserve">The limits of rigid body fitting of high-resolution subunits into </w:t>
+      </w:r>
+      <w:proofErr w:type="spellStart"/>
+      <w:r>
+        <w:rPr>
+          <w:sz w:val="22"/>
+        </w:rPr>
+        <w:t>cryo</w:t>
+      </w:r>
+      <w:proofErr w:type="spellEnd"/>
+      <w:r>
+        <w:rPr>
+          <w:sz w:val="22"/>
+        </w:rPr>
         <w:t xml:space="preserve">-EM density maps is systematically tested using the concept of the image-pyramid; the results are subsequently leveraged to reduce the time required for an automatic fit with </w:t>
       </w:r>
       <w:proofErr w:type="spellStart"/>
       <w:r>
+        <w:rPr>
+          <w:sz w:val="22"/>
+        </w:rPr>
         <w:t>PowerFit</w:t>
       </w:r>
       <w:proofErr w:type="spellEnd"/>
       <w:r>
+        <w:rPr>
+          <w:sz w:val="22"/>
+        </w:rPr>
         <w:t xml:space="preserve"> up to two orders of magnitude.</w:t>
       </w:r>
     </w:p>
     <w:p>
       <w:pPr>
         <w:jc w:val="both"/>
-      </w:pPr>
-    </w:p>
-    <w:p>
-      <w:pPr>
-        <w:jc w:val="both"/>
-        <w:rPr>
-          <w:i/>
-        </w:rPr>
-      </w:pPr>
-      <w:r>
-        <w:rPr>
-          <w:i/>
+        <w:rPr>
+          <w:sz w:val="22"/>
+        </w:rPr>
+      </w:pPr>
+    </w:p>
+    <w:p>
+      <w:pPr>
+        <w:jc w:val="both"/>
+        <w:rPr>
+          <w:i/>
+          <w:sz w:val="22"/>
+        </w:rPr>
+      </w:pPr>
+      <w:r>
+        <w:rPr>
+          <w:i/>
+          <w:sz w:val="22"/>
         </w:rPr>
         <w:t xml:space="preserve">Chapter 4: Integrative modeling of biomolecular complexes: </w:t>
       </w:r>
@@ -259,6 +530,7 @@
       <w:r>
         <w:rPr>
           <w:i/>
+          <w:sz w:val="22"/>
         </w:rPr>
         <w:t>HADDOCKing</w:t>
       </w:r>
@@ -266,6 +538,7 @@
       <w:r>
         <w:rPr>
           <w:i/>
+          <w:sz w:val="22"/>
         </w:rPr>
         <w:t xml:space="preserve"> with </w:t>
       </w:r>
@@ -273,6 +546,7 @@
       <w:r>
         <w:rPr>
           <w:i/>
+          <w:sz w:val="22"/>
         </w:rPr>
         <w:t>cryo</w:t>
       </w:r>
@@ -280,49 +554,254 @@
       <w:r>
         <w:rPr>
           <w:i/>
-        </w:rPr>
-        <w:t>-EM data.</w:t>
-      </w:r>
-    </w:p>
-    <w:p>
-      <w:pPr>
-        <w:jc w:val="both"/>
-      </w:pPr>
-      <w:r>
+          <w:sz w:val="22"/>
+        </w:rPr>
+        <w:t>-</w:t>
+      </w:r>
+      <w:r>
+        <w:rPr>
+          <w:i/>
+          <w:sz w:val="22"/>
+        </w:rPr>
+        <w:t>electron microscopy</w:t>
+      </w:r>
+      <w:r>
+        <w:rPr>
+          <w:i/>
+          <w:sz w:val="22"/>
+        </w:rPr>
+        <w:t xml:space="preserve"> data.</w:t>
+      </w:r>
+    </w:p>
+    <w:p>
+      <w:pPr>
+        <w:jc w:val="both"/>
+        <w:rPr>
+          <w:sz w:val="22"/>
+        </w:rPr>
+      </w:pPr>
+      <w:r>
+        <w:rPr>
+          <w:sz w:val="22"/>
+        </w:rPr>
         <w:t xml:space="preserve">Our </w:t>
       </w:r>
       <w:proofErr w:type="spellStart"/>
       <w:r>
+        <w:rPr>
+          <w:sz w:val="22"/>
+        </w:rPr>
         <w:t>inhouse</w:t>
       </w:r>
       <w:proofErr w:type="spellEnd"/>
       <w:r>
+        <w:rPr>
+          <w:sz w:val="22"/>
+        </w:rPr>
         <w:t xml:space="preserve"> data-driven docking program HADDOCK is extended such that </w:t>
       </w:r>
       <w:proofErr w:type="spellStart"/>
       <w:r>
+        <w:rPr>
+          <w:sz w:val="22"/>
+        </w:rPr>
         <w:t>cryo</w:t>
       </w:r>
       <w:proofErr w:type="spellEnd"/>
       <w:r>
+        <w:rPr>
+          <w:sz w:val="22"/>
+        </w:rPr>
         <w:t>-EM data can be used actively during all stages of the docking and is still fully compatible with all other available sources of information.</w:t>
       </w:r>
     </w:p>
     <w:p>
       <w:pPr>
         <w:jc w:val="both"/>
-      </w:pPr>
-    </w:p>
-    <w:p>
-      <w:pPr>
-        <w:jc w:val="both"/>
-        <w:rPr>
-          <w:i/>
-        </w:rPr>
-      </w:pPr>
-      <w:r>
-        <w:rPr>
-          <w:i/>
+        <w:rPr>
+          <w:rFonts w:ascii="Times" w:eastAsia="Times New Roman" w:hAnsi="Times" w:cs="Times New Roman"/>
+          <w:sz w:val="18"/>
+        </w:rPr>
+      </w:pPr>
+    </w:p>
+    <w:p>
+      <w:pPr>
+        <w:jc w:val="both"/>
+        <w:rPr>
+          <w:rFonts w:ascii="Times" w:eastAsia="Times New Roman" w:hAnsi="Times" w:cs="Times New Roman"/>
+          <w:sz w:val="18"/>
+        </w:rPr>
+      </w:pPr>
+      <w:r>
+        <w:rPr>
+          <w:rFonts w:ascii="Times" w:eastAsia="Times New Roman" w:hAnsi="Times" w:cs="Times New Roman"/>
+          <w:sz w:val="18"/>
+        </w:rPr>
+        <w:t xml:space="preserve">Published: </w:t>
+      </w:r>
+      <w:r>
+        <w:rPr>
+          <w:rFonts w:ascii="Times" w:eastAsia="Times New Roman" w:hAnsi="Times" w:cs="Times New Roman"/>
+          <w:sz w:val="18"/>
+        </w:rPr>
+        <w:t xml:space="preserve">G.C.P. van Zundert, A.S.J. </w:t>
+      </w:r>
+      <w:proofErr w:type="spellStart"/>
+      <w:r>
+        <w:rPr>
+          <w:rFonts w:ascii="Times" w:eastAsia="Times New Roman" w:hAnsi="Times" w:cs="Times New Roman"/>
+          <w:sz w:val="18"/>
+        </w:rPr>
+        <w:t>Melquiond</w:t>
+      </w:r>
+      <w:proofErr w:type="spellEnd"/>
+      <w:r>
+        <w:rPr>
+          <w:rFonts w:ascii="Times" w:eastAsia="Times New Roman" w:hAnsi="Times" w:cs="Times New Roman"/>
+          <w:sz w:val="18"/>
+        </w:rPr>
+        <w:t xml:space="preserve"> and </w:t>
+      </w:r>
+      <w:r>
+        <w:rPr>
+          <w:rStyle w:val="Strong"/>
+          <w:rFonts w:ascii="Times" w:eastAsia="Times New Roman" w:hAnsi="Times" w:cs="Times New Roman"/>
+          <w:sz w:val="18"/>
+        </w:rPr>
+        <w:t xml:space="preserve">A.M.J.J. </w:t>
+      </w:r>
+      <w:proofErr w:type="spellStart"/>
+      <w:r>
+        <w:rPr>
+          <w:rStyle w:val="Strong"/>
+          <w:rFonts w:ascii="Times" w:eastAsia="Times New Roman" w:hAnsi="Times" w:cs="Times New Roman"/>
+          <w:sz w:val="18"/>
+        </w:rPr>
+        <w:t>Bonvin</w:t>
+      </w:r>
+      <w:proofErr w:type="spellEnd"/>
+      <w:r>
+        <w:rPr>
+          <w:rFonts w:ascii="Times" w:eastAsia="Times New Roman" w:hAnsi="Times" w:cs="Times New Roman"/>
+          <w:sz w:val="18"/>
+        </w:rPr>
+        <w:t xml:space="preserve">. </w:t>
+      </w:r>
+      <w:hyperlink r:id="rId6" w:history="1">
+        <w:r>
+          <w:rPr>
+            <w:rStyle w:val="Hyperlink"/>
+            <w:rFonts w:ascii="Times" w:eastAsia="Times New Roman" w:hAnsi="Times" w:cs="Times New Roman"/>
+            <w:sz w:val="18"/>
+          </w:rPr>
+          <w:t xml:space="preserve">Integrative modeling of biomolecular complexes: </w:t>
+        </w:r>
+        <w:proofErr w:type="spellStart"/>
+        <w:r>
+          <w:rPr>
+            <w:rStyle w:val="Hyperlink"/>
+            <w:rFonts w:ascii="Times" w:eastAsia="Times New Roman" w:hAnsi="Times" w:cs="Times New Roman"/>
+            <w:sz w:val="18"/>
+          </w:rPr>
+          <w:t>HADDOCKing</w:t>
+        </w:r>
+        <w:proofErr w:type="spellEnd"/>
+        <w:r>
+          <w:rPr>
+            <w:rStyle w:val="Hyperlink"/>
+            <w:rFonts w:ascii="Times" w:eastAsia="Times New Roman" w:hAnsi="Times" w:cs="Times New Roman"/>
+            <w:sz w:val="18"/>
+          </w:rPr>
+          <w:t xml:space="preserve"> with </w:t>
+        </w:r>
+        <w:proofErr w:type="spellStart"/>
+        <w:r>
+          <w:rPr>
+            <w:rStyle w:val="Hyperlink"/>
+            <w:rFonts w:ascii="Times" w:eastAsia="Times New Roman" w:hAnsi="Times" w:cs="Times New Roman"/>
+            <w:sz w:val="18"/>
+          </w:rPr>
+          <w:t>Cryo</w:t>
+        </w:r>
+        <w:proofErr w:type="spellEnd"/>
+        <w:r>
+          <w:rPr>
+            <w:rStyle w:val="Hyperlink"/>
+            <w:rFonts w:ascii="Times" w:eastAsia="Times New Roman" w:hAnsi="Times" w:cs="Times New Roman"/>
+            <w:sz w:val="18"/>
+          </w:rPr>
+          <w:t>-EM data.</w:t>
+        </w:r>
+      </w:hyperlink>
+      <w:r>
+        <w:rPr>
+          <w:rFonts w:ascii="Times" w:eastAsia="Times New Roman" w:hAnsi="Times" w:cs="Times New Roman"/>
+          <w:sz w:val="18"/>
+        </w:rPr>
+        <w:t xml:space="preserve"> </w:t>
+      </w:r>
+      <w:r>
+        <w:rPr>
+          <w:rStyle w:val="Emphasis"/>
+          <w:rFonts w:ascii="Times" w:eastAsia="Times New Roman" w:hAnsi="Times" w:cs="Times New Roman"/>
+          <w:sz w:val="18"/>
+        </w:rPr>
+        <w:t>Structure.</w:t>
+      </w:r>
+      <w:r>
+        <w:rPr>
+          <w:rFonts w:ascii="Times" w:eastAsia="Times New Roman" w:hAnsi="Times" w:cs="Times New Roman"/>
+          <w:sz w:val="18"/>
+        </w:rPr>
+        <w:t xml:space="preserve"> </w:t>
+      </w:r>
+      <w:proofErr w:type="gramStart"/>
+      <w:r>
+        <w:rPr>
+          <w:rStyle w:val="Emphasis"/>
+          <w:rFonts w:ascii="Times" w:eastAsia="Times New Roman" w:hAnsi="Times" w:cs="Times New Roman"/>
+          <w:sz w:val="18"/>
+        </w:rPr>
+        <w:t>23</w:t>
+      </w:r>
+      <w:r>
+        <w:rPr>
+          <w:rFonts w:ascii="Times" w:eastAsia="Times New Roman" w:hAnsi="Times" w:cs="Times New Roman"/>
+          <w:sz w:val="18"/>
+        </w:rPr>
+        <w:t>, 949-960 (2015).</w:t>
+      </w:r>
+      <w:proofErr w:type="gramEnd"/>
+    </w:p>
+    <w:p>
+      <w:pPr>
+        <w:jc w:val="both"/>
+        <w:rPr>
+          <w:rFonts w:ascii="Times" w:hAnsi="Times"/>
+          <w:sz w:val="18"/>
+        </w:rPr>
+      </w:pPr>
+    </w:p>
+    <w:p>
+      <w:pPr>
+        <w:jc w:val="both"/>
+        <w:rPr>
+          <w:sz w:val="22"/>
+        </w:rPr>
+      </w:pPr>
+    </w:p>
+    <w:p>
+      <w:pPr>
+        <w:jc w:val="both"/>
+        <w:rPr>
+          <w:i/>
+          <w:sz w:val="22"/>
+        </w:rPr>
+      </w:pPr>
+      <w:r>
+        <w:rPr>
+          <w:i/>
+          <w:sz w:val="22"/>
         </w:rPr>
         <w:t xml:space="preserve">Chapter 5: </w:t>
       </w:r>
@@ -330,6 +809,7 @@
       <w:r>
         <w:rPr>
           <w:i/>
+          <w:sz w:val="22"/>
         </w:rPr>
         <w:t>DisVis</w:t>
       </w:r>
@@ -337,6 +817,7 @@
       <w:r>
         <w:rPr>
           <w:i/>
+          <w:sz w:val="22"/>
         </w:rPr>
         <w:t>: Quantifying and visualizing the accessible interaction space of distance-restrained biomolecular complexes.</w:t>
       </w:r>
@@ -344,37 +825,187 @@
     <w:p>
       <w:pPr>
         <w:jc w:val="both"/>
-      </w:pPr>
-      <w:r>
+        <w:rPr>
+          <w:sz w:val="22"/>
+        </w:rPr>
+      </w:pPr>
+      <w:r>
+        <w:rPr>
+          <w:sz w:val="22"/>
+        </w:rPr>
         <w:t xml:space="preserve">I introduce a second piece of software called </w:t>
       </w:r>
       <w:proofErr w:type="spellStart"/>
       <w:r>
+        <w:rPr>
+          <w:sz w:val="22"/>
+        </w:rPr>
         <w:t>DisVis</w:t>
       </w:r>
       <w:proofErr w:type="spellEnd"/>
       <w:r>
+        <w:rPr>
+          <w:sz w:val="22"/>
+        </w:rPr>
         <w:t xml:space="preserve"> to quantify and visualize the information content of distance restraints, e.g. from cross-links with </w:t>
       </w:r>
       <w:r>
+        <w:rPr>
+          <w:sz w:val="22"/>
+        </w:rPr>
         <w:t>mass spectrometry. In addition, it gives insight into the presence of false-positive restraints and can identify the culprit.</w:t>
       </w:r>
     </w:p>
     <w:p>
       <w:pPr>
         <w:jc w:val="both"/>
-      </w:pPr>
-    </w:p>
-    <w:p>
-      <w:pPr>
-        <w:jc w:val="both"/>
-        <w:rPr>
-          <w:i/>
-        </w:rPr>
-      </w:pPr>
-      <w:r>
-        <w:rPr>
-          <w:i/>
+        <w:rPr>
+          <w:sz w:val="22"/>
+        </w:rPr>
+      </w:pPr>
+    </w:p>
+    <w:p>
+      <w:pPr>
+        <w:jc w:val="both"/>
+        <w:rPr>
+          <w:rFonts w:ascii="Times" w:hAnsi="Times"/>
+          <w:sz w:val="18"/>
+        </w:rPr>
+      </w:pPr>
+      <w:r>
+        <w:rPr>
+          <w:rFonts w:ascii="Times" w:hAnsi="Times"/>
+          <w:sz w:val="18"/>
+        </w:rPr>
+        <w:t>Published:</w:t>
+      </w:r>
+      <w:r>
+        <w:rPr>
+          <w:rFonts w:ascii="Times" w:eastAsia="Times New Roman" w:hAnsi="Times" w:cs="Times New Roman"/>
+          <w:sz w:val="18"/>
+        </w:rPr>
+        <w:t xml:space="preserve"> </w:t>
+      </w:r>
+      <w:r>
+        <w:rPr>
+          <w:rFonts w:ascii="Times" w:hAnsi="Times"/>
+          <w:sz w:val="18"/>
+        </w:rPr>
+        <w:t xml:space="preserve">G.C.P. van Zundert and </w:t>
+      </w:r>
+      <w:r>
+        <w:rPr>
+          <w:rStyle w:val="Strong"/>
+          <w:rFonts w:ascii="Times" w:hAnsi="Times"/>
+          <w:sz w:val="18"/>
+        </w:rPr>
+        <w:t xml:space="preserve">A.M.J.J. </w:t>
+      </w:r>
+      <w:proofErr w:type="spellStart"/>
+      <w:r>
+        <w:rPr>
+          <w:rStyle w:val="Strong"/>
+          <w:rFonts w:ascii="Times" w:hAnsi="Times"/>
+          <w:sz w:val="18"/>
+        </w:rPr>
+        <w:t>Bonvin</w:t>
+      </w:r>
+      <w:proofErr w:type="spellEnd"/>
+      <w:r>
+        <w:rPr>
+          <w:rFonts w:ascii="Times" w:hAnsi="Times"/>
+          <w:sz w:val="18"/>
+        </w:rPr>
+        <w:t xml:space="preserve">. </w:t>
+      </w:r>
+      <w:hyperlink r:id="rId7" w:history="1">
+        <w:proofErr w:type="spellStart"/>
+        <w:r>
+          <w:rPr>
+            <w:rStyle w:val="Hyperlink"/>
+            <w:rFonts w:ascii="Times" w:hAnsi="Times"/>
+            <w:sz w:val="18"/>
+          </w:rPr>
+          <w:t>DisV</w:t>
+        </w:r>
+        <w:r>
+          <w:rPr>
+            <w:rStyle w:val="Hyperlink"/>
+            <w:rFonts w:ascii="Times" w:hAnsi="Times"/>
+            <w:sz w:val="18"/>
+          </w:rPr>
+          <w:t>i</w:t>
+        </w:r>
+        <w:r>
+          <w:rPr>
+            <w:rStyle w:val="Hyperlink"/>
+            <w:rFonts w:ascii="Times" w:hAnsi="Times"/>
+            <w:sz w:val="18"/>
+          </w:rPr>
+          <w:t>s</w:t>
+        </w:r>
+        <w:proofErr w:type="spellEnd"/>
+        <w:r>
+          <w:rPr>
+            <w:rStyle w:val="Hyperlink"/>
+            <w:rFonts w:ascii="Times" w:hAnsi="Times"/>
+            <w:sz w:val="18"/>
+          </w:rPr>
+          <w:t>: Quantifying and visualizing accessible interaction space of distance-restrained biomolecular complexes</w:t>
+        </w:r>
+      </w:hyperlink>
+      <w:r>
+        <w:rPr>
+          <w:rFonts w:ascii="Times" w:hAnsi="Times"/>
+          <w:sz w:val="18"/>
+        </w:rPr>
+        <w:t xml:space="preserve">. </w:t>
+      </w:r>
+      <w:r>
+        <w:rPr>
+          <w:rStyle w:val="Emphasis"/>
+          <w:rFonts w:ascii="Times" w:hAnsi="Times"/>
+          <w:sz w:val="18"/>
+        </w:rPr>
+        <w:t>Bioinformatics</w:t>
+      </w:r>
+      <w:r>
+        <w:rPr>
+          <w:rFonts w:ascii="Times" w:hAnsi="Times"/>
+          <w:sz w:val="18"/>
+        </w:rPr>
+        <w:t>. Advanced Online Publication (2015).</w:t>
+      </w:r>
+    </w:p>
+    <w:p>
+      <w:pPr>
+        <w:jc w:val="both"/>
+        <w:rPr>
+          <w:rFonts w:ascii="Times" w:hAnsi="Times"/>
+          <w:sz w:val="18"/>
+        </w:rPr>
+      </w:pPr>
+    </w:p>
+    <w:p>
+      <w:pPr>
+        <w:jc w:val="both"/>
+        <w:rPr>
+          <w:sz w:val="22"/>
+        </w:rPr>
+      </w:pPr>
+    </w:p>
+    <w:p>
+      <w:pPr>
+        <w:jc w:val="both"/>
+        <w:rPr>
+          <w:i/>
+          <w:sz w:val="22"/>
+        </w:rPr>
+      </w:pPr>
+      <w:r>
+        <w:rPr>
+          <w:i/>
+          <w:sz w:val="22"/>
         </w:rPr>
         <w:t xml:space="preserve">Chapter 6: Extracting interface residues from distance-restraints for high-resolution </w:t>
       </w:r>
@@ -382,6 +1013,7 @@
       <w:r>
         <w:rPr>
           <w:i/>
+          <w:sz w:val="22"/>
         </w:rPr>
         <w:t>HADDOCKing</w:t>
       </w:r>
@@ -389,6 +1021,7 @@
       <w:r>
         <w:rPr>
           <w:i/>
+          <w:sz w:val="22"/>
         </w:rPr>
         <w:t>.</w:t>
       </w:r>
@@ -396,34 +1029,63 @@
     <w:p>
       <w:pPr>
         <w:jc w:val="both"/>
-      </w:pPr>
-      <w:r>
+        <w:rPr>
+          <w:sz w:val="22"/>
+        </w:rPr>
+      </w:pPr>
+      <w:r>
+        <w:rPr>
+          <w:sz w:val="22"/>
+        </w:rPr>
         <w:t xml:space="preserve">Using an extension of </w:t>
       </w:r>
       <w:proofErr w:type="spellStart"/>
       <w:r>
+        <w:rPr>
+          <w:sz w:val="22"/>
+        </w:rPr>
         <w:t>DisVis</w:t>
       </w:r>
       <w:proofErr w:type="spellEnd"/>
       <w:r>
-        <w:t>, residues likely to be at the interface can be extracted from distance-restraints with high recall and sensitivity. The resulting residues can be used as input for HADDOCK to increase the performance for the docking.</w:t>
-      </w:r>
-    </w:p>
-    <w:p>
-      <w:pPr>
-        <w:jc w:val="both"/>
-      </w:pPr>
-    </w:p>
-    <w:p>
-      <w:pPr>
-        <w:jc w:val="both"/>
-        <w:rPr>
-          <w:i/>
-        </w:rPr>
-      </w:pPr>
-      <w:r>
-        <w:rPr>
-          <w:i/>
+        <w:rPr>
+          <w:sz w:val="22"/>
+        </w:rPr>
+        <w:t xml:space="preserve">, </w:t>
+      </w:r>
+      <w:r>
+        <w:rPr>
+          <w:sz w:val="22"/>
+        </w:rPr>
+        <w:t xml:space="preserve">interface </w:t>
+      </w:r>
+      <w:r>
+        <w:rPr>
+          <w:sz w:val="22"/>
+        </w:rPr>
+        <w:t>residues can be extracted from distance-restraints with high recall and sensitivity. The resulting residues can be used as input for HADDOCK to increase the performance for the docking.</w:t>
+      </w:r>
+    </w:p>
+    <w:p>
+      <w:pPr>
+        <w:jc w:val="both"/>
+        <w:rPr>
+          <w:sz w:val="22"/>
+        </w:rPr>
+      </w:pPr>
+    </w:p>
+    <w:p>
+      <w:pPr>
+        <w:jc w:val="both"/>
+        <w:rPr>
+          <w:i/>
+          <w:sz w:val="22"/>
+        </w:rPr>
+      </w:pPr>
+      <w:r>
+        <w:rPr>
+          <w:i/>
+          <w:sz w:val="22"/>
         </w:rPr>
         <w:t>Chapter 7: Perspectives</w:t>
       </w:r>
@@ -431,8 +1093,14 @@
     <w:p>
       <w:pPr>
         <w:jc w:val="both"/>
-      </w:pPr>
-      <w:r>
+        <w:rPr>
+          <w:sz w:val="22"/>
+        </w:rPr>
+      </w:pPr>
+      <w:r>
+        <w:rPr>
+          <w:sz w:val="22"/>
+        </w:rPr>
         <w:t>The last chapter shows perspectives on integrative modeling and showcases a few uses.</w:t>
       </w:r>
     </w:p>
@@ -629,6 +1297,68 @@
     <w:semiHidden/>
     <w:unhideWhenUsed/>
   </w:style>
+  <w:style w:type="paragraph" w:styleId="NormalWeb">
+    <w:name w:val="Normal (Web)"/>
+    <w:basedOn w:val="Normal"/>
+    <w:uiPriority w:val="99"/>
+    <w:semiHidden/>
+    <w:unhideWhenUsed/>
+    <w:rsid w:val="00856579"/>
+    <w:pPr>
+      <w:spacing w:before="100" w:beforeAutospacing="1" w:after="100" w:afterAutospacing="1"/>
+    </w:pPr>
+    <w:rPr>
+      <w:rFonts w:ascii="Times" w:hAnsi="Times" w:cs="Times New Roman"/>
+      <w:sz w:val="20"/>
+      <w:szCs w:val="20"/>
+    </w:rPr>
+  </w:style>
+  <w:style w:type="character" w:styleId="Strong">
+    <w:name w:val="Strong"/>
+    <w:basedOn w:val="DefaultParagraphFont"/>
+    <w:uiPriority w:val="22"/>
+    <w:qFormat/>
+    <w:rsid w:val="00856579"/>
+    <w:rPr>
+      <w:b/>
+      <w:bCs/>
+    </w:rPr>
+  </w:style>
+  <w:style w:type="character" w:styleId="Hyperlink">
+    <w:name w:val="Hyperlink"/>
+    <w:basedOn w:val="DefaultParagraphFont"/>
+    <w:uiPriority w:val="99"/>
+    <w:semiHidden/>
+    <w:unhideWhenUsed/>
+    <w:rsid w:val="00856579"/>
+    <w:rPr>
+      <w:color w:val="0000FF"/>
+      <w:u w:val="single"/>
+    </w:rPr>
+  </w:style>
+  <w:style w:type="character" w:styleId="Emphasis">
+    <w:name w:val="Emphasis"/>
+    <w:basedOn w:val="DefaultParagraphFont"/>
+    <w:uiPriority w:val="20"/>
+    <w:qFormat/>
+    <w:rsid w:val="00856579"/>
+    <w:rPr>
+      <w:i/>
+      <w:iCs/>
+    </w:rPr>
+  </w:style>
+  <w:style w:type="character" w:styleId="FollowedHyperlink">
+    <w:name w:val="FollowedHyperlink"/>
+    <w:basedOn w:val="DefaultParagraphFont"/>
+    <w:uiPriority w:val="99"/>
+    <w:semiHidden/>
+    <w:unhideWhenUsed/>
+    <w:rsid w:val="00856579"/>
+    <w:rPr>
+      <w:color w:val="800080" w:themeColor="followedHyperlink"/>
+      <w:u w:val="single"/>
+    </w:rPr>
+  </w:style>
 </w:styles>
 </file>
 
@@ -814,6 +1544,68 @@
     <w:uiPriority w:val="99"/>
     <w:semiHidden/>
     <w:unhideWhenUsed/>
+  </w:style>
+  <w:style w:type="paragraph" w:styleId="NormalWeb">
+    <w:name w:val="Normal (Web)"/>
+    <w:basedOn w:val="Normal"/>
+    <w:uiPriority w:val="99"/>
+    <w:semiHidden/>
+    <w:unhideWhenUsed/>
+    <w:rsid w:val="00856579"/>
+    <w:pPr>
+      <w:spacing w:before="100" w:beforeAutospacing="1" w:after="100" w:afterAutospacing="1"/>
+    </w:pPr>
+    <w:rPr>
+      <w:rFonts w:ascii="Times" w:hAnsi="Times" w:cs="Times New Roman"/>
+      <w:sz w:val="20"/>
+      <w:szCs w:val="20"/>
+    </w:rPr>
+  </w:style>
+  <w:style w:type="character" w:styleId="Strong">
+    <w:name w:val="Strong"/>
+    <w:basedOn w:val="DefaultParagraphFont"/>
+    <w:uiPriority w:val="22"/>
+    <w:qFormat/>
+    <w:rsid w:val="00856579"/>
+    <w:rPr>
+      <w:b/>
+      <w:bCs/>
+    </w:rPr>
+  </w:style>
+  <w:style w:type="character" w:styleId="Hyperlink">
+    <w:name w:val="Hyperlink"/>
+    <w:basedOn w:val="DefaultParagraphFont"/>
+    <w:uiPriority w:val="99"/>
+    <w:semiHidden/>
+    <w:unhideWhenUsed/>
+    <w:rsid w:val="00856579"/>
+    <w:rPr>
+      <w:color w:val="0000FF"/>
+      <w:u w:val="single"/>
+    </w:rPr>
+  </w:style>
+  <w:style w:type="character" w:styleId="Emphasis">
+    <w:name w:val="Emphasis"/>
+    <w:basedOn w:val="DefaultParagraphFont"/>
+    <w:uiPriority w:val="20"/>
+    <w:qFormat/>
+    <w:rsid w:val="00856579"/>
+    <w:rPr>
+      <w:i/>
+      <w:iCs/>
+    </w:rPr>
+  </w:style>
+  <w:style w:type="character" w:styleId="FollowedHyperlink">
+    <w:name w:val="FollowedHyperlink"/>
+    <w:basedOn w:val="DefaultParagraphFont"/>
+    <w:uiPriority w:val="99"/>
+    <w:semiHidden/>
+    <w:unhideWhenUsed/>
+    <w:rsid w:val="00856579"/>
+    <w:rPr>
+      <w:color w:val="800080" w:themeColor="followedHyperlink"/>
+      <w:u w:val="single"/>
+    </w:rPr>
   </w:style>
 </w:styles>
 </file>

</xml_diff>